<commit_message>
Took notes on Web Frameworks
</commit_message>
<xml_diff>
--- a/WebFrameworks.docx
+++ b/WebFrameworks.docx
@@ -180,13 +180,7 @@
         <w:rPr>
           <w:u w:val="none"/>
         </w:rPr>
-        <w:t>-</w:t>
-      </w:r>
-      <w:r>
-        <w:rPr>
-          <w:u w:val="none"/>
-        </w:rPr>
-        <w:t>Most basic HTTP server:</w:t>
+        <w:t>-Most basic HTTP server:</w:t>
       </w:r>
     </w:p>
     <w:p>
@@ -211,18 +205,18 @@
                 <wp:positionV relativeFrom="paragraph">
                   <wp:posOffset>107315</wp:posOffset>
                 </wp:positionV>
-                <wp:extent cx="5248910" cy="3331210"/>
+                <wp:extent cx="5249545" cy="3329305"/>
                 <wp:effectExtent l="0" t="0" r="0" b="0"/>
                 <wp:wrapNone/>
                 <wp:docPr id="1" name="Shape1"/>
                 <a:graphic xmlns:a="http://schemas.openxmlformats.org/drawingml/2006/main">
                   <a:graphicData uri="http://schemas.microsoft.com/office/word/2010/wordprocessingShape">
                     <wps:wsp>
-                      <wps:cNvSpPr txBox="1"/>
+                      <wps:cNvSpPr/>
                       <wps:spPr>
                         <a:xfrm>
                           <a:off x="0" y="0"/>
-                          <a:ext cx="5248440" cy="3330720"/>
+                          <a:ext cx="5248800" cy="3328560"/>
                         </a:xfrm>
                         <a:prstGeom prst="rect">
                           <a:avLst/>
@@ -234,218 +228,434 @@
                           </a:solidFill>
                         </a:ln>
                       </wps:spPr>
+                      <wps:style>
+                        <a:lnRef idx="0"/>
+                        <a:fillRef idx="0"/>
+                        <a:effectRef idx="0"/>
+                        <a:fontRef idx="minor"/>
+                      </wps:style>
                       <wps:txbx>
                         <w:txbxContent>
                           <w:p>
                             <w:pPr>
-                              <w:overflowPunct w:val="false"/>
+                              <w:pStyle w:val="FrameContents"/>
+                              <w:overflowPunct w:val="true"/>
                               <w:bidi w:val="0"/>
-                              <w:rPr/>
+                              <w:jc w:val="left"/>
+                              <w:rPr>
+                                <w:color w:val="auto"/>
+                              </w:rPr>
                             </w:pPr>
                             <w:r>
-                              <w:rPr/>
-                              <w:t xml:space="preserve"> import socket</w:t>
+                              <w:rPr>
+                                <w:color w:val="auto"/>
+                              </w:rPr>
+                              <w:t xml:space="preserve"> </w:t>
+                            </w:r>
+                            <w:r>
+                              <w:rPr>
+                                <w:color w:val="auto"/>
+                              </w:rPr>
+                              <w:t>import socket</w:t>
                             </w:r>
                           </w:p>
                           <w:p>
                             <w:pPr>
-                              <w:overflowPunct w:val="false"/>
+                              <w:pStyle w:val="FrameContents"/>
+                              <w:overflowPunct w:val="true"/>
                               <w:bidi w:val="0"/>
-                              <w:rPr/>
+                              <w:jc w:val="left"/>
+                              <w:rPr>
+                                <w:color w:val="auto"/>
+                              </w:rPr>
                             </w:pPr>
                             <w:r>
-                              <w:rPr/>
+                              <w:rPr>
+                                <w:color w:val="auto"/>
+                              </w:rPr>
                               <w:t xml:space="preserve"> </w:t>
                             </w:r>
                           </w:p>
                           <w:p>
                             <w:pPr>
-                              <w:overflowPunct w:val="false"/>
+                              <w:pStyle w:val="FrameContents"/>
+                              <w:overflowPunct w:val="true"/>
                               <w:bidi w:val="0"/>
-                              <w:rPr/>
+                              <w:jc w:val="left"/>
+                              <w:rPr>
+                                <w:color w:val="auto"/>
+                              </w:rPr>
                             </w:pPr>
                             <w:r>
-                              <w:rPr/>
-                              <w:t xml:space="preserve"> HOST = ''</w:t>
+                              <w:rPr>
+                                <w:color w:val="auto"/>
+                              </w:rPr>
+                              <w:t xml:space="preserve"> </w:t>
+                            </w:r>
+                            <w:r>
+                              <w:rPr>
+                                <w:color w:val="auto"/>
+                              </w:rPr>
+                              <w:t>HOST = ''</w:t>
                             </w:r>
                           </w:p>
                           <w:p>
                             <w:pPr>
-                              <w:overflowPunct w:val="false"/>
+                              <w:pStyle w:val="FrameContents"/>
+                              <w:overflowPunct w:val="true"/>
                               <w:bidi w:val="0"/>
-                              <w:rPr/>
+                              <w:jc w:val="left"/>
+                              <w:rPr>
+                                <w:color w:val="auto"/>
+                              </w:rPr>
                             </w:pPr>
                             <w:r>
-                              <w:rPr/>
-                              <w:t xml:space="preserve"> PORT = 80</w:t>
+                              <w:rPr>
+                                <w:color w:val="auto"/>
+                              </w:rPr>
+                              <w:t xml:space="preserve"> </w:t>
+                            </w:r>
+                            <w:r>
+                              <w:rPr>
+                                <w:color w:val="auto"/>
+                              </w:rPr>
+                              <w:t>PORT = 80</w:t>
                             </w:r>
                           </w:p>
                           <w:p>
                             <w:pPr>
-                              <w:overflowPunct w:val="false"/>
+                              <w:pStyle w:val="FrameContents"/>
+                              <w:overflowPunct w:val="true"/>
                               <w:bidi w:val="0"/>
-                              <w:rPr/>
+                              <w:jc w:val="left"/>
+                              <w:rPr>
+                                <w:color w:val="auto"/>
+                              </w:rPr>
                             </w:pPr>
                             <w:r>
-                              <w:rPr/>
-                              <w:t xml:space="preserve"> listen_socket = socket.socket(socket.AF_INET, socket.SOCK_STREAM)</w:t>
+                              <w:rPr>
+                                <w:color w:val="auto"/>
+                              </w:rPr>
+                              <w:t xml:space="preserve"> </w:t>
+                            </w:r>
+                            <w:r>
+                              <w:rPr>
+                                <w:color w:val="auto"/>
+                              </w:rPr>
+                              <w:t>listen_socket = socket.socket(socket.AF_INET, socket.SOCK_STREAM)</w:t>
                             </w:r>
                           </w:p>
                           <w:p>
                             <w:pPr>
-                              <w:overflowPunct w:val="false"/>
+                              <w:pStyle w:val="FrameContents"/>
+                              <w:overflowPunct w:val="true"/>
                               <w:bidi w:val="0"/>
-                              <w:rPr/>
+                              <w:jc w:val="left"/>
+                              <w:rPr>
+                                <w:color w:val="auto"/>
+                              </w:rPr>
                             </w:pPr>
                             <w:r>
-                              <w:rPr/>
-                              <w:t xml:space="preserve"> listen_socket.bind((HOST, PORT))</w:t>
+                              <w:rPr>
+                                <w:color w:val="auto"/>
+                              </w:rPr>
+                              <w:t xml:space="preserve"> </w:t>
+                            </w:r>
+                            <w:r>
+                              <w:rPr>
+                                <w:color w:val="auto"/>
+                              </w:rPr>
+                              <w:t>listen_socket.bind((HOST, PORT))</w:t>
                             </w:r>
                           </w:p>
                           <w:p>
                             <w:pPr>
-                              <w:overflowPunct w:val="false"/>
+                              <w:pStyle w:val="FrameContents"/>
+                              <w:overflowPunct w:val="true"/>
                               <w:bidi w:val="0"/>
-                              <w:rPr/>
+                              <w:jc w:val="left"/>
+                              <w:rPr>
+                                <w:color w:val="auto"/>
+                              </w:rPr>
                             </w:pPr>
                             <w:r>
-                              <w:rPr/>
-                              <w:t xml:space="preserve"> listen_socket.listen(1)</w:t>
+                              <w:rPr>
+                                <w:color w:val="auto"/>
+                              </w:rPr>
+                              <w:t xml:space="preserve"> </w:t>
+                            </w:r>
+                            <w:r>
+                              <w:rPr>
+                                <w:color w:val="auto"/>
+                              </w:rPr>
+                              <w:t>listen_socket.listen(1)</w:t>
                             </w:r>
                           </w:p>
                           <w:p>
                             <w:pPr>
-                              <w:overflowPunct w:val="false"/>
+                              <w:pStyle w:val="FrameContents"/>
+                              <w:overflowPunct w:val="true"/>
                               <w:bidi w:val="0"/>
-                              <w:rPr/>
+                              <w:jc w:val="left"/>
+                              <w:rPr>
+                                <w:color w:val="auto"/>
+                              </w:rPr>
                             </w:pPr>
                             <w:r>
-                              <w:rPr/>
-                              <w:t xml:space="preserve"> connection, address = listen_socket.accept()</w:t>
+                              <w:rPr>
+                                <w:color w:val="auto"/>
+                              </w:rPr>
+                              <w:t xml:space="preserve"> </w:t>
+                            </w:r>
+                            <w:r>
+                              <w:rPr>
+                                <w:color w:val="auto"/>
+                              </w:rPr>
+                              <w:t>connection, address = listen_socket.accept()</w:t>
                             </w:r>
                           </w:p>
                           <w:p>
                             <w:pPr>
-                              <w:overflowPunct w:val="false"/>
+                              <w:pStyle w:val="FrameContents"/>
+                              <w:overflowPunct w:val="true"/>
                               <w:bidi w:val="0"/>
-                              <w:rPr/>
+                              <w:jc w:val="left"/>
+                              <w:rPr>
+                                <w:color w:val="auto"/>
+                              </w:rPr>
                             </w:pPr>
                             <w:r>
-                              <w:rPr/>
-                              <w:t xml:space="preserve"> request = connection.recv(1024)</w:t>
+                              <w:rPr>
+                                <w:color w:val="auto"/>
+                              </w:rPr>
+                              <w:t xml:space="preserve"> </w:t>
+                            </w:r>
+                            <w:r>
+                              <w:rPr>
+                                <w:color w:val="auto"/>
+                              </w:rPr>
+                              <w:t>request = connection.recv(1024)</w:t>
                             </w:r>
                           </w:p>
                           <w:p>
                             <w:pPr>
-                              <w:overflowPunct w:val="false"/>
+                              <w:pStyle w:val="FrameContents"/>
+                              <w:overflowPunct w:val="true"/>
                               <w:bidi w:val="0"/>
-                              <w:rPr/>
+                              <w:jc w:val="left"/>
+                              <w:rPr>
+                                <w:color w:val="auto"/>
+                              </w:rPr>
                             </w:pPr>
                             <w:r>
-                              <w:rPr/>
-                              <w:t xml:space="preserve"> connection.sendall("""HTTP/1.1 200 OK </w:t>
+                              <w:rPr>
+                                <w:color w:val="auto"/>
+                              </w:rPr>
+                              <w:t xml:space="preserve"> </w:t>
+                            </w:r>
+                            <w:r>
+                              <w:rPr>
+                                <w:color w:val="auto"/>
+                              </w:rPr>
+                              <w:t xml:space="preserve">connection.sendall("""HTTP/1.1 200 OK </w:t>
                             </w:r>
                           </w:p>
                           <w:p>
                             <w:pPr>
-                              <w:overflowPunct w:val="false"/>
+                              <w:pStyle w:val="FrameContents"/>
+                              <w:overflowPunct w:val="true"/>
                               <w:bidi w:val="0"/>
-                              <w:rPr/>
+                              <w:jc w:val="left"/>
+                              <w:rPr>
+                                <w:color w:val="auto"/>
+                              </w:rPr>
                             </w:pPr>
                             <w:r>
-                              <w:rPr/>
-                              <w:t xml:space="preserve"> Content-type: text/html</w:t>
+                              <w:rPr>
+                                <w:color w:val="auto"/>
+                              </w:rPr>
+                              <w:t xml:space="preserve"> </w:t>
+                            </w:r>
+                            <w:r>
+                              <w:rPr>
+                                <w:color w:val="auto"/>
+                              </w:rPr>
+                              <w:t>Content-type: text/html</w:t>
                             </w:r>
                           </w:p>
                           <w:p>
                             <w:pPr>
-                              <w:overflowPunct w:val="false"/>
+                              <w:pStyle w:val="FrameContents"/>
+                              <w:overflowPunct w:val="true"/>
                               <w:bidi w:val="0"/>
-                              <w:rPr/>
+                              <w:jc w:val="left"/>
+                              <w:rPr>
+                                <w:color w:val="auto"/>
+                              </w:rPr>
                             </w:pPr>
                             <w:r>
-                              <w:rPr/>
+                              <w:rPr>
+                                <w:color w:val="auto"/>
+                              </w:rPr>
                             </w:r>
                           </w:p>
                           <w:p>
                             <w:pPr>
-                              <w:overflowPunct w:val="false"/>
+                              <w:pStyle w:val="FrameContents"/>
+                              <w:overflowPunct w:val="true"/>
                               <w:bidi w:val="0"/>
-                              <w:rPr/>
+                              <w:jc w:val="left"/>
+                              <w:rPr>
+                                <w:color w:val="auto"/>
+                              </w:rPr>
                             </w:pPr>
                             <w:r>
-                              <w:rPr/>
+                              <w:rPr>
+                                <w:color w:val="auto"/>
+                              </w:rPr>
                             </w:r>
                           </w:p>
                           <w:p>
                             <w:pPr>
-                              <w:overflowPunct w:val="false"/>
+                              <w:pStyle w:val="FrameContents"/>
+                              <w:overflowPunct w:val="true"/>
                               <w:bidi w:val="0"/>
-                              <w:rPr/>
+                              <w:jc w:val="left"/>
+                              <w:rPr>
+                                <w:color w:val="auto"/>
+                              </w:rPr>
                             </w:pPr>
                             <w:r>
-                              <w:rPr/>
-                              <w:t xml:space="preserve"> &lt;html&gt;</w:t>
+                              <w:rPr>
+                                <w:color w:val="auto"/>
+                              </w:rPr>
+                              <w:t xml:space="preserve"> </w:t>
+                            </w:r>
+                            <w:r>
+                              <w:rPr>
+                                <w:color w:val="auto"/>
+                              </w:rPr>
+                              <w:t>&lt;html&gt;</w:t>
                             </w:r>
                           </w:p>
                           <w:p>
                             <w:pPr>
-                              <w:overflowPunct w:val="false"/>
+                              <w:pStyle w:val="FrameContents"/>
+                              <w:overflowPunct w:val="true"/>
                               <w:bidi w:val="0"/>
-                              <w:rPr/>
+                              <w:jc w:val="left"/>
+                              <w:rPr>
+                                <w:color w:val="auto"/>
+                              </w:rPr>
                             </w:pPr>
                             <w:r>
-                              <w:rPr/>
-                              <w:t xml:space="preserve">     &lt;body&gt;</w:t>
+                              <w:rPr>
+                                <w:color w:val="auto"/>
+                              </w:rPr>
+                              <w:t xml:space="preserve">     </w:t>
+                            </w:r>
+                            <w:r>
+                              <w:rPr>
+                                <w:color w:val="auto"/>
+                              </w:rPr>
+                              <w:t>&lt;body&gt;</w:t>
                             </w:r>
                           </w:p>
                           <w:p>
                             <w:pPr>
-                              <w:overflowPunct w:val="false"/>
+                              <w:pStyle w:val="FrameContents"/>
+                              <w:overflowPunct w:val="true"/>
                               <w:bidi w:val="0"/>
-                              <w:rPr/>
+                              <w:jc w:val="left"/>
+                              <w:rPr>
+                                <w:color w:val="auto"/>
+                              </w:rPr>
                             </w:pPr>
                             <w:r>
-                              <w:rPr/>
-                              <w:t xml:space="preserve">         &lt;h1&gt;Hello, World!&lt;/h1&gt;</w:t>
+                              <w:rPr>
+                                <w:color w:val="auto"/>
+                              </w:rPr>
+                              <w:t xml:space="preserve">         </w:t>
+                            </w:r>
+                            <w:r>
+                              <w:rPr>
+                                <w:color w:val="auto"/>
+                              </w:rPr>
+                              <w:t>&lt;h1&gt;Hello, World!&lt;/h1&gt;</w:t>
                             </w:r>
                           </w:p>
                           <w:p>
                             <w:pPr>
-                              <w:overflowPunct w:val="false"/>
+                              <w:pStyle w:val="FrameContents"/>
+                              <w:overflowPunct w:val="true"/>
                               <w:bidi w:val="0"/>
-                              <w:rPr/>
+                              <w:jc w:val="left"/>
+                              <w:rPr>
+                                <w:color w:val="auto"/>
+                              </w:rPr>
                             </w:pPr>
                             <w:r>
-                              <w:rPr/>
-                              <w:t xml:space="preserve">     &lt;/body&gt;</w:t>
+                              <w:rPr>
+                                <w:color w:val="auto"/>
+                              </w:rPr>
+                              <w:t xml:space="preserve">     </w:t>
+                            </w:r>
+                            <w:r>
+                              <w:rPr>
+                                <w:color w:val="auto"/>
+                              </w:rPr>
+                              <w:t>&lt;/body&gt;</w:t>
                             </w:r>
                           </w:p>
                           <w:p>
                             <w:pPr>
-                              <w:overflowPunct w:val="false"/>
+                              <w:pStyle w:val="FrameContents"/>
+                              <w:overflowPunct w:val="true"/>
                               <w:bidi w:val="0"/>
-                              <w:rPr/>
+                              <w:jc w:val="left"/>
+                              <w:rPr>
+                                <w:color w:val="auto"/>
+                              </w:rPr>
                             </w:pPr>
                             <w:r>
-                              <w:rPr/>
-                              <w:t xml:space="preserve"> &lt;/html&gt;""")</w:t>
+                              <w:rPr>
+                                <w:color w:val="auto"/>
+                              </w:rPr>
+                              <w:t xml:space="preserve"> </w:t>
+                            </w:r>
+                            <w:r>
+                              <w:rPr>
+                                <w:color w:val="auto"/>
+                              </w:rPr>
+                              <w:t>&lt;/html&gt;""")</w:t>
                             </w:r>
                           </w:p>
                           <w:p>
                             <w:pPr>
-                              <w:overflowPunct w:val="false"/>
+                              <w:pStyle w:val="FrameContents"/>
+                              <w:overflowPunct w:val="true"/>
                               <w:bidi w:val="0"/>
-                              <w:rPr/>
+                              <w:jc w:val="left"/>
+                              <w:rPr>
+                                <w:color w:val="auto"/>
+                              </w:rPr>
                             </w:pPr>
                             <w:r>
-                              <w:rPr/>
-                              <w:t xml:space="preserve"> connection.close()</w:t>
+                              <w:rPr>
+                                <w:color w:val="auto"/>
+                              </w:rPr>
+                              <w:t xml:space="preserve"> </w:t>
+                            </w:r>
+                            <w:r>
+                              <w:rPr>
+                                <w:color w:val="auto"/>
+                              </w:rPr>
+                              <w:t>connection.close()</w:t>
                             </w:r>
                           </w:p>
                         </w:txbxContent>
                       </wps:txbx>
-                      <wps:bodyPr wrap="square" lIns="0" rIns="0" tIns="0" bIns="0">
+                      <wps:bodyPr lIns="0" rIns="0" tIns="0" bIns="0">
                         <a:spAutoFit/>
                       </wps:bodyPr>
                     </wps:wsp>
@@ -456,226 +666,432 @@
           </mc:Choice>
           <mc:Fallback>
             <w:pict>
-              <v:shapetype id="shapetype_202" coordsize="21600,21600" o:spt="202" path="m,l,21600l21600,21600l21600,xe">
-                <v:stroke joinstyle="miter"/>
-                <v:path gradientshapeok="t" o:connecttype="rect"/>
-              </v:shapetype>
-              <v:shape id="shape_0" ID="Shape1" stroked="t" style="position:absolute;margin-left:30.65pt;margin-top:8.45pt;width:413.2pt;height:262.2pt" type="shapetype_202">
+              <v:rect id="shape_0" ID="Shape1" stroked="t" style="position:absolute;margin-left:30.65pt;margin-top:8.45pt;width:413.25pt;height:262.05pt">
+                <w10:wrap type="square"/>
+                <v:fill o:detectmouseclick="t" on="false"/>
+                <v:stroke color="black" joinstyle="round" endcap="flat"/>
                 <v:textbox>
                   <w:txbxContent>
                     <w:p>
                       <w:pPr>
-                        <w:overflowPunct w:val="false"/>
+                        <w:pStyle w:val="FrameContents"/>
+                        <w:overflowPunct w:val="true"/>
                         <w:bidi w:val="0"/>
-                        <w:rPr/>
+                        <w:jc w:val="left"/>
+                        <w:rPr>
+                          <w:color w:val="auto"/>
+                        </w:rPr>
                       </w:pPr>
                       <w:r>
-                        <w:rPr/>
-                        <w:t xml:space="preserve"> import socket</w:t>
+                        <w:rPr>
+                          <w:color w:val="auto"/>
+                        </w:rPr>
+                        <w:t xml:space="preserve"> </w:t>
+                      </w:r>
+                      <w:r>
+                        <w:rPr>
+                          <w:color w:val="auto"/>
+                        </w:rPr>
+                        <w:t>import socket</w:t>
                       </w:r>
                     </w:p>
                     <w:p>
                       <w:pPr>
-                        <w:overflowPunct w:val="false"/>
+                        <w:pStyle w:val="FrameContents"/>
+                        <w:overflowPunct w:val="true"/>
                         <w:bidi w:val="0"/>
-                        <w:rPr/>
+                        <w:jc w:val="left"/>
+                        <w:rPr>
+                          <w:color w:val="auto"/>
+                        </w:rPr>
                       </w:pPr>
                       <w:r>
-                        <w:rPr/>
+                        <w:rPr>
+                          <w:color w:val="auto"/>
+                        </w:rPr>
                         <w:t xml:space="preserve"> </w:t>
                       </w:r>
                     </w:p>
                     <w:p>
                       <w:pPr>
-                        <w:overflowPunct w:val="false"/>
+                        <w:pStyle w:val="FrameContents"/>
+                        <w:overflowPunct w:val="true"/>
                         <w:bidi w:val="0"/>
-                        <w:rPr/>
+                        <w:jc w:val="left"/>
+                        <w:rPr>
+                          <w:color w:val="auto"/>
+                        </w:rPr>
                       </w:pPr>
                       <w:r>
-                        <w:rPr/>
-                        <w:t xml:space="preserve"> HOST = ''</w:t>
+                        <w:rPr>
+                          <w:color w:val="auto"/>
+                        </w:rPr>
+                        <w:t xml:space="preserve"> </w:t>
+                      </w:r>
+                      <w:r>
+                        <w:rPr>
+                          <w:color w:val="auto"/>
+                        </w:rPr>
+                        <w:t>HOST = ''</w:t>
                       </w:r>
                     </w:p>
                     <w:p>
                       <w:pPr>
-                        <w:overflowPunct w:val="false"/>
+                        <w:pStyle w:val="FrameContents"/>
+                        <w:overflowPunct w:val="true"/>
                         <w:bidi w:val="0"/>
-                        <w:rPr/>
+                        <w:jc w:val="left"/>
+                        <w:rPr>
+                          <w:color w:val="auto"/>
+                        </w:rPr>
                       </w:pPr>
                       <w:r>
-                        <w:rPr/>
-                        <w:t xml:space="preserve"> PORT = 80</w:t>
+                        <w:rPr>
+                          <w:color w:val="auto"/>
+                        </w:rPr>
+                        <w:t xml:space="preserve"> </w:t>
+                      </w:r>
+                      <w:r>
+                        <w:rPr>
+                          <w:color w:val="auto"/>
+                        </w:rPr>
+                        <w:t>PORT = 80</w:t>
                       </w:r>
                     </w:p>
                     <w:p>
                       <w:pPr>
-                        <w:overflowPunct w:val="false"/>
+                        <w:pStyle w:val="FrameContents"/>
+                        <w:overflowPunct w:val="true"/>
                         <w:bidi w:val="0"/>
-                        <w:rPr/>
+                        <w:jc w:val="left"/>
+                        <w:rPr>
+                          <w:color w:val="auto"/>
+                        </w:rPr>
                       </w:pPr>
                       <w:r>
-                        <w:rPr/>
-                        <w:t xml:space="preserve"> listen_socket = socket.socket(socket.AF_INET, socket.SOCK_STREAM)</w:t>
+                        <w:rPr>
+                          <w:color w:val="auto"/>
+                        </w:rPr>
+                        <w:t xml:space="preserve"> </w:t>
+                      </w:r>
+                      <w:r>
+                        <w:rPr>
+                          <w:color w:val="auto"/>
+                        </w:rPr>
+                        <w:t>listen_socket = socket.socket(socket.AF_INET, socket.SOCK_STREAM)</w:t>
                       </w:r>
                     </w:p>
                     <w:p>
                       <w:pPr>
-                        <w:overflowPunct w:val="false"/>
+                        <w:pStyle w:val="FrameContents"/>
+                        <w:overflowPunct w:val="true"/>
                         <w:bidi w:val="0"/>
-                        <w:rPr/>
+                        <w:jc w:val="left"/>
+                        <w:rPr>
+                          <w:color w:val="auto"/>
+                        </w:rPr>
                       </w:pPr>
                       <w:r>
-                        <w:rPr/>
-                        <w:t xml:space="preserve"> listen_socket.bind((HOST, PORT))</w:t>
+                        <w:rPr>
+                          <w:color w:val="auto"/>
+                        </w:rPr>
+                        <w:t xml:space="preserve"> </w:t>
+                      </w:r>
+                      <w:r>
+                        <w:rPr>
+                          <w:color w:val="auto"/>
+                        </w:rPr>
+                        <w:t>listen_socket.bind((HOST, PORT))</w:t>
                       </w:r>
                     </w:p>
                     <w:p>
                       <w:pPr>
-                        <w:overflowPunct w:val="false"/>
+                        <w:pStyle w:val="FrameContents"/>
+                        <w:overflowPunct w:val="true"/>
                         <w:bidi w:val="0"/>
-                        <w:rPr/>
+                        <w:jc w:val="left"/>
+                        <w:rPr>
+                          <w:color w:val="auto"/>
+                        </w:rPr>
                       </w:pPr>
                       <w:r>
-                        <w:rPr/>
-                        <w:t xml:space="preserve"> listen_socket.listen(1)</w:t>
+                        <w:rPr>
+                          <w:color w:val="auto"/>
+                        </w:rPr>
+                        <w:t xml:space="preserve"> </w:t>
+                      </w:r>
+                      <w:r>
+                        <w:rPr>
+                          <w:color w:val="auto"/>
+                        </w:rPr>
+                        <w:t>listen_socket.listen(1)</w:t>
                       </w:r>
                     </w:p>
                     <w:p>
                       <w:pPr>
-                        <w:overflowPunct w:val="false"/>
+                        <w:pStyle w:val="FrameContents"/>
+                        <w:overflowPunct w:val="true"/>
                         <w:bidi w:val="0"/>
-                        <w:rPr/>
+                        <w:jc w:val="left"/>
+                        <w:rPr>
+                          <w:color w:val="auto"/>
+                        </w:rPr>
                       </w:pPr>
                       <w:r>
-                        <w:rPr/>
-                        <w:t xml:space="preserve"> connection, address = listen_socket.accept()</w:t>
+                        <w:rPr>
+                          <w:color w:val="auto"/>
+                        </w:rPr>
+                        <w:t xml:space="preserve"> </w:t>
+                      </w:r>
+                      <w:r>
+                        <w:rPr>
+                          <w:color w:val="auto"/>
+                        </w:rPr>
+                        <w:t>connection, address = listen_socket.accept()</w:t>
                       </w:r>
                     </w:p>
                     <w:p>
                       <w:pPr>
-                        <w:overflowPunct w:val="false"/>
+                        <w:pStyle w:val="FrameContents"/>
+                        <w:overflowPunct w:val="true"/>
                         <w:bidi w:val="0"/>
-                        <w:rPr/>
+                        <w:jc w:val="left"/>
+                        <w:rPr>
+                          <w:color w:val="auto"/>
+                        </w:rPr>
                       </w:pPr>
                       <w:r>
-                        <w:rPr/>
-                        <w:t xml:space="preserve"> request = connection.recv(1024)</w:t>
+                        <w:rPr>
+                          <w:color w:val="auto"/>
+                        </w:rPr>
+                        <w:t xml:space="preserve"> </w:t>
+                      </w:r>
+                      <w:r>
+                        <w:rPr>
+                          <w:color w:val="auto"/>
+                        </w:rPr>
+                        <w:t>request = connection.recv(1024)</w:t>
                       </w:r>
                     </w:p>
                     <w:p>
                       <w:pPr>
-                        <w:overflowPunct w:val="false"/>
+                        <w:pStyle w:val="FrameContents"/>
+                        <w:overflowPunct w:val="true"/>
                         <w:bidi w:val="0"/>
-                        <w:rPr/>
+                        <w:jc w:val="left"/>
+                        <w:rPr>
+                          <w:color w:val="auto"/>
+                        </w:rPr>
                       </w:pPr>
                       <w:r>
-                        <w:rPr/>
-                        <w:t xml:space="preserve"> connection.sendall("""HTTP/1.1 200 OK </w:t>
+                        <w:rPr>
+                          <w:color w:val="auto"/>
+                        </w:rPr>
+                        <w:t xml:space="preserve"> </w:t>
+                      </w:r>
+                      <w:r>
+                        <w:rPr>
+                          <w:color w:val="auto"/>
+                        </w:rPr>
+                        <w:t xml:space="preserve">connection.sendall("""HTTP/1.1 200 OK </w:t>
                       </w:r>
                     </w:p>
                     <w:p>
                       <w:pPr>
-                        <w:overflowPunct w:val="false"/>
+                        <w:pStyle w:val="FrameContents"/>
+                        <w:overflowPunct w:val="true"/>
                         <w:bidi w:val="0"/>
-                        <w:rPr/>
+                        <w:jc w:val="left"/>
+                        <w:rPr>
+                          <w:color w:val="auto"/>
+                        </w:rPr>
                       </w:pPr>
                       <w:r>
-                        <w:rPr/>
-                        <w:t xml:space="preserve"> Content-type: text/html</w:t>
+                        <w:rPr>
+                          <w:color w:val="auto"/>
+                        </w:rPr>
+                        <w:t xml:space="preserve"> </w:t>
+                      </w:r>
+                      <w:r>
+                        <w:rPr>
+                          <w:color w:val="auto"/>
+                        </w:rPr>
+                        <w:t>Content-type: text/html</w:t>
                       </w:r>
                     </w:p>
                     <w:p>
                       <w:pPr>
-                        <w:overflowPunct w:val="false"/>
+                        <w:pStyle w:val="FrameContents"/>
+                        <w:overflowPunct w:val="true"/>
                         <w:bidi w:val="0"/>
-                        <w:rPr/>
+                        <w:jc w:val="left"/>
+                        <w:rPr>
+                          <w:color w:val="auto"/>
+                        </w:rPr>
                       </w:pPr>
                       <w:r>
-                        <w:rPr/>
+                        <w:rPr>
+                          <w:color w:val="auto"/>
+                        </w:rPr>
                       </w:r>
                     </w:p>
                     <w:p>
                       <w:pPr>
-                        <w:overflowPunct w:val="false"/>
+                        <w:pStyle w:val="FrameContents"/>
+                        <w:overflowPunct w:val="true"/>
                         <w:bidi w:val="0"/>
-                        <w:rPr/>
+                        <w:jc w:val="left"/>
+                        <w:rPr>
+                          <w:color w:val="auto"/>
+                        </w:rPr>
                       </w:pPr>
                       <w:r>
-                        <w:rPr/>
+                        <w:rPr>
+                          <w:color w:val="auto"/>
+                        </w:rPr>
                       </w:r>
                     </w:p>
                     <w:p>
                       <w:pPr>
-                        <w:overflowPunct w:val="false"/>
+                        <w:pStyle w:val="FrameContents"/>
+                        <w:overflowPunct w:val="true"/>
                         <w:bidi w:val="0"/>
-                        <w:rPr/>
+                        <w:jc w:val="left"/>
+                        <w:rPr>
+                          <w:color w:val="auto"/>
+                        </w:rPr>
                       </w:pPr>
                       <w:r>
-                        <w:rPr/>
-                        <w:t xml:space="preserve"> &lt;html&gt;</w:t>
+                        <w:rPr>
+                          <w:color w:val="auto"/>
+                        </w:rPr>
+                        <w:t xml:space="preserve"> </w:t>
+                      </w:r>
+                      <w:r>
+                        <w:rPr>
+                          <w:color w:val="auto"/>
+                        </w:rPr>
+                        <w:t>&lt;html&gt;</w:t>
                       </w:r>
                     </w:p>
                     <w:p>
                       <w:pPr>
-                        <w:overflowPunct w:val="false"/>
+                        <w:pStyle w:val="FrameContents"/>
+                        <w:overflowPunct w:val="true"/>
                         <w:bidi w:val="0"/>
-                        <w:rPr/>
+                        <w:jc w:val="left"/>
+                        <w:rPr>
+                          <w:color w:val="auto"/>
+                        </w:rPr>
                       </w:pPr>
                       <w:r>
-                        <w:rPr/>
-                        <w:t xml:space="preserve">     &lt;body&gt;</w:t>
+                        <w:rPr>
+                          <w:color w:val="auto"/>
+                        </w:rPr>
+                        <w:t xml:space="preserve">     </w:t>
+                      </w:r>
+                      <w:r>
+                        <w:rPr>
+                          <w:color w:val="auto"/>
+                        </w:rPr>
+                        <w:t>&lt;body&gt;</w:t>
                       </w:r>
                     </w:p>
                     <w:p>
                       <w:pPr>
-                        <w:overflowPunct w:val="false"/>
+                        <w:pStyle w:val="FrameContents"/>
+                        <w:overflowPunct w:val="true"/>
                         <w:bidi w:val="0"/>
-                        <w:rPr/>
+                        <w:jc w:val="left"/>
+                        <w:rPr>
+                          <w:color w:val="auto"/>
+                        </w:rPr>
                       </w:pPr>
                       <w:r>
-                        <w:rPr/>
-                        <w:t xml:space="preserve">         &lt;h1&gt;Hello, World!&lt;/h1&gt;</w:t>
+                        <w:rPr>
+                          <w:color w:val="auto"/>
+                        </w:rPr>
+                        <w:t xml:space="preserve">         </w:t>
+                      </w:r>
+                      <w:r>
+                        <w:rPr>
+                          <w:color w:val="auto"/>
+                        </w:rPr>
+                        <w:t>&lt;h1&gt;Hello, World!&lt;/h1&gt;</w:t>
                       </w:r>
                     </w:p>
                     <w:p>
                       <w:pPr>
-                        <w:overflowPunct w:val="false"/>
+                        <w:pStyle w:val="FrameContents"/>
+                        <w:overflowPunct w:val="true"/>
                         <w:bidi w:val="0"/>
-                        <w:rPr/>
+                        <w:jc w:val="left"/>
+                        <w:rPr>
+                          <w:color w:val="auto"/>
+                        </w:rPr>
                       </w:pPr>
                       <w:r>
-                        <w:rPr/>
-                        <w:t xml:space="preserve">     &lt;/body&gt;</w:t>
+                        <w:rPr>
+                          <w:color w:val="auto"/>
+                        </w:rPr>
+                        <w:t xml:space="preserve">     </w:t>
+                      </w:r>
+                      <w:r>
+                        <w:rPr>
+                          <w:color w:val="auto"/>
+                        </w:rPr>
+                        <w:t>&lt;/body&gt;</w:t>
                       </w:r>
                     </w:p>
                     <w:p>
                       <w:pPr>
-                        <w:overflowPunct w:val="false"/>
+                        <w:pStyle w:val="FrameContents"/>
+                        <w:overflowPunct w:val="true"/>
                         <w:bidi w:val="0"/>
-                        <w:rPr/>
+                        <w:jc w:val="left"/>
+                        <w:rPr>
+                          <w:color w:val="auto"/>
+                        </w:rPr>
                       </w:pPr>
                       <w:r>
-                        <w:rPr/>
-                        <w:t xml:space="preserve"> &lt;/html&gt;""")</w:t>
+                        <w:rPr>
+                          <w:color w:val="auto"/>
+                        </w:rPr>
+                        <w:t xml:space="preserve"> </w:t>
+                      </w:r>
+                      <w:r>
+                        <w:rPr>
+                          <w:color w:val="auto"/>
+                        </w:rPr>
+                        <w:t>&lt;/html&gt;""")</w:t>
                       </w:r>
                     </w:p>
                     <w:p>
                       <w:pPr>
-                        <w:overflowPunct w:val="false"/>
+                        <w:pStyle w:val="FrameContents"/>
+                        <w:overflowPunct w:val="true"/>
                         <w:bidi w:val="0"/>
-                        <w:rPr/>
+                        <w:jc w:val="left"/>
+                        <w:rPr>
+                          <w:color w:val="auto"/>
+                        </w:rPr>
                       </w:pPr>
                       <w:r>
-                        <w:rPr/>
-                        <w:t xml:space="preserve"> connection.close()</w:t>
+                        <w:rPr>
+                          <w:color w:val="auto"/>
+                        </w:rPr>
+                        <w:t xml:space="preserve"> </w:t>
+                      </w:r>
+                      <w:r>
+                        <w:rPr>
+                          <w:color w:val="auto"/>
+                        </w:rPr>
+                        <w:t>connection.close()</w:t>
                       </w:r>
                     </w:p>
                   </w:txbxContent>
                 </v:textbox>
-                <w10:wrap type="square"/>
-                <v:fill o:detectmouseclick="t" on="false"/>
-                <v:stroke color="black" joinstyle="round" endcap="flat"/>
-              </v:shape>
+              </v:rect>
             </w:pict>
           </mc:Fallback>
         </mc:AlternateContent>
@@ -1104,23 +1520,7 @@
           <w:bCs/>
           <w:u w:val="none"/>
         </w:rPr>
-        <w:t xml:space="preserve">Routing </w:t>
-      </w:r>
-      <w:r>
-        <w:rPr>
-          <w:b/>
-          <w:bCs/>
-          <w:u w:val="none"/>
-        </w:rPr>
-        <w:t>in Django</w:t>
-      </w:r>
-      <w:r>
-        <w:rPr>
-          <w:b/>
-          <w:bCs/>
-          <w:u w:val="none"/>
-        </w:rPr>
-        <w:t>:</w:t>
+        <w:t>Routing in Django:</w:t>
       </w:r>
     </w:p>
     <w:p>
@@ -1145,12 +1545,7 @@
     <w:p>
       <w:pPr>
         <w:pStyle w:val="Normal"/>
-        <w:rPr>
-          <w:b w:val="false"/>
-          <w:b w:val="false"/>
-          <w:bCs w:val="false"/>
-          <w:u w:val="none"/>
-        </w:rPr>
+        <w:rPr/>
       </w:pPr>
       <w:r>
         <w:rPr>
@@ -1234,23 +1629,13 @@
           <w:bCs w:val="false"/>
           <w:u w:val="none"/>
         </w:rPr>
-        <w:t>-</w:t>
-      </w:r>
-      <w:r>
-        <w:rPr>
-          <w:b w:val="false"/>
-          <w:bCs w:val="false"/>
-          <w:u w:val="none"/>
-        </w:rPr>
-        <w:t>for example, you may say URLs that match “^/users/(?P&lt;id&gt;\d+)/$” call the “display_user(id)” function</w:t>
-      </w:r>
-    </w:p>
-    <w:p>
-      <w:pPr>
-        <w:pStyle w:val="Normal"/>
-        <w:rPr>
-          <w:u w:val="none"/>
-        </w:rPr>
+        <w:t>-for example, you may say URLs that match “^/users/(?P&lt;id&gt;\d+)/$” call the “display_user(id)” function</w:t>
+      </w:r>
+    </w:p>
+    <w:p>
+      <w:pPr>
+        <w:pStyle w:val="Normal"/>
+        <w:rPr/>
       </w:pPr>
       <w:hyperlink r:id="rId3">
         <w:r>
@@ -1342,13 +1727,14 @@
           <w:bottom w:val="single" w:sz="2" w:space="6" w:color="CCCCCC"/>
           <w:right w:val="single" w:sz="2" w:space="6" w:color="CCCCCC"/>
         </w:pBdr>
-        <w:shd w:fill="F5F5F5" w:val="clear"/>
-        <w:spacing w:lineRule="auto" w:line="340" w:before="0" w:after="150"/>
+        <w:shd w:val="clear" w:fill="F5F5F5"/>
+        <w:spacing w:lineRule="auto" w:line="338" w:before="0" w:after="150"/>
         <w:rPr>
           <w:rFonts w:ascii="Menlo;Monaco;Consolas;Courier New;monospace" w:hAnsi="Menlo;Monaco;Consolas;Courier New;monospace"/>
           <w:b w:val="false"/>
           <w:b w:val="false"/>
           <w:bCs w:val="false"/>
+          <w:i w:val="false"/>
           <w:i w:val="false"/>
           <w:caps w:val="false"/>
           <w:smallCaps w:val="false"/>
@@ -1434,11 +1820,13 @@
           <w:bottom w:val="single" w:sz="2" w:space="6" w:color="CCCCCC"/>
           <w:right w:val="single" w:sz="2" w:space="6" w:color="CCCCCC"/>
         </w:pBdr>
-        <w:shd w:fill="F5F5F5" w:val="clear"/>
-        <w:spacing w:lineRule="auto" w:line="340" w:before="0" w:after="150"/>
+        <w:shd w:val="clear" w:fill="F5F5F5"/>
+        <w:spacing w:lineRule="auto" w:line="338" w:before="0" w:after="150"/>
         <w:rPr>
           <w:rFonts w:ascii="Menlo;Monaco;Consolas;Courier New;monospace" w:hAnsi="Menlo;Monaco;Consolas;Courier New;monospace"/>
           <w:b w:val="false"/>
+          <w:b w:val="false"/>
+          <w:i w:val="false"/>
           <w:i w:val="false"/>
           <w:caps w:val="false"/>
           <w:smallCaps w:val="false"/>
@@ -1543,8 +1931,8 @@
           <w:bottom w:val="single" w:sz="2" w:space="6" w:color="CCCCCC"/>
           <w:right w:val="single" w:sz="2" w:space="6" w:color="CCCCCC"/>
         </w:pBdr>
-        <w:shd w:fill="F5F5F5" w:val="clear"/>
-        <w:spacing w:lineRule="auto" w:line="340" w:before="0" w:after="150"/>
+        <w:shd w:val="clear" w:fill="F5F5F5"/>
+        <w:spacing w:lineRule="auto" w:line="338" w:before="0" w:after="150"/>
         <w:rPr>
           <w:caps w:val="false"/>
           <w:smallCaps w:val="false"/>
@@ -1596,7 +1984,6 @@
       </w:pPr>
       <w:r>
         <w:rPr>
-          <w:rFonts w:ascii="Liberation Serif" w:hAnsi="Liberation Serif"/>
           <w:b w:val="false"/>
           <w:bCs w:val="false"/>
           <w:i w:val="false"/>
@@ -1616,14 +2003,27 @@
         <w:pStyle w:val="Normal"/>
         <w:rPr>
           <w:i w:val="false"/>
-          <w:caps w:val="false"/>
-          <w:smallCaps w:val="false"/>
-          <w:spacing w:val="0"/>
-        </w:rPr>
-      </w:pPr>
-      <w:r>
+          <w:i w:val="false"/>
+          <w:caps w:val="false"/>
+          <w:smallCaps w:val="false"/>
+          <w:spacing w:val="0"/>
+        </w:rPr>
+      </w:pPr>
+      <w:r>
+        <w:rPr>
+          <w:i w:val="false"/>
+          <w:caps w:val="false"/>
+          <w:smallCaps w:val="false"/>
+          <w:spacing w:val="0"/>
+        </w:rPr>
+      </w:r>
+    </w:p>
+    <w:p>
+      <w:pPr>
+        <w:pStyle w:val="Normal"/>
         <w:rPr>
           <w:rFonts w:ascii="Liberation Serif" w:hAnsi="Liberation Serif"/>
+          <w:b w:val="false"/>
           <w:b w:val="false"/>
           <w:bCs w:val="false"/>
           <w:color w:val="000000"/>
@@ -1631,6 +2031,21 @@
           <w:szCs w:val="24"/>
           <w:u w:val="none"/>
         </w:rPr>
+      </w:pPr>
+      <w:r>
+        <w:rPr>
+          <w:b w:val="false"/>
+          <w:bCs w:val="false"/>
+          <w:i w:val="false"/>
+          <w:caps w:val="false"/>
+          <w:smallCaps w:val="false"/>
+          <w:color w:val="000000"/>
+          <w:spacing w:val="0"/>
+          <w:sz w:val="24"/>
+          <w:szCs w:val="24"/>
+          <w:u w:val="none"/>
+        </w:rPr>
+        <w:t>Once we have the URL mapped, we need to dynamically generate HTML.</w:t>
       </w:r>
     </w:p>
     <w:p>
@@ -1649,7 +2064,6 @@
       </w:pPr>
       <w:r>
         <w:rPr>
-          <w:rFonts w:ascii="Liberation Serif" w:hAnsi="Liberation Serif"/>
           <w:b w:val="false"/>
           <w:bCs w:val="false"/>
           <w:i w:val="false"/>
@@ -1661,7 +2075,8 @@
           <w:szCs w:val="24"/>
           <w:u w:val="none"/>
         </w:rPr>
-        <w:t>Once we have the URL mapped, we need to dynamically generate HTML.</w:t>
+        <w:tab/>
+        <w:t>-Both Django and Flask do this through HTML templating</w:t>
       </w:r>
     </w:p>
     <w:p>
@@ -1680,7 +2095,6 @@
       </w:pPr>
       <w:r>
         <w:rPr>
-          <w:rFonts w:ascii="Liberation Serif" w:hAnsi="Liberation Serif"/>
           <w:b w:val="false"/>
           <w:bCs w:val="false"/>
           <w:i w:val="false"/>
@@ -1693,38 +2107,6 @@
           <w:u w:val="none"/>
         </w:rPr>
         <w:tab/>
-        <w:t>-Both Django and Flask do this through HTML templating</w:t>
-      </w:r>
-    </w:p>
-    <w:p>
-      <w:pPr>
-        <w:pStyle w:val="Normal"/>
-        <w:rPr>
-          <w:rFonts w:ascii="Liberation Serif" w:hAnsi="Liberation Serif"/>
-          <w:b w:val="false"/>
-          <w:b w:val="false"/>
-          <w:bCs w:val="false"/>
-          <w:color w:val="000000"/>
-          <w:sz w:val="24"/>
-          <w:szCs w:val="24"/>
-          <w:u w:val="none"/>
-        </w:rPr>
-      </w:pPr>
-      <w:r>
-        <w:rPr>
-          <w:rFonts w:ascii="Liberation Serif" w:hAnsi="Liberation Serif"/>
-          <w:b w:val="false"/>
-          <w:bCs w:val="false"/>
-          <w:i w:val="false"/>
-          <w:caps w:val="false"/>
-          <w:smallCaps w:val="false"/>
-          <w:color w:val="000000"/>
-          <w:spacing w:val="0"/>
-          <w:sz w:val="24"/>
-          <w:szCs w:val="24"/>
-          <w:u w:val="none"/>
-        </w:rPr>
-        <w:tab/>
         <w:t>-It is similar to str.format() function, with the desired output written with placeholders for dynamic values (like “How is %f doing?”, Emmett)</w:t>
       </w:r>
     </w:p>
@@ -1733,20 +2115,18 @@
         <w:pStyle w:val="Normal"/>
         <w:rPr>
           <w:i w:val="false"/>
-          <w:caps w:val="false"/>
-          <w:smallCaps w:val="false"/>
-          <w:spacing w:val="0"/>
-        </w:rPr>
-      </w:pPr>
-      <w:r>
-        <w:rPr>
-          <w:rFonts w:ascii="Liberation Serif" w:hAnsi="Liberation Serif"/>
-          <w:b/>
-          <w:bCs/>
-          <w:color w:val="000000"/>
-          <w:sz w:val="24"/>
-          <w:szCs w:val="24"/>
-          <w:u w:val="none"/>
+          <w:i w:val="false"/>
+          <w:caps w:val="false"/>
+          <w:smallCaps w:val="false"/>
+          <w:spacing w:val="0"/>
+        </w:rPr>
+      </w:pPr>
+      <w:r>
+        <w:rPr>
+          <w:i w:val="false"/>
+          <w:caps w:val="false"/>
+          <w:smallCaps w:val="false"/>
+          <w:spacing w:val="0"/>
         </w:rPr>
       </w:r>
     </w:p>
@@ -1766,7 +2146,6 @@
       </w:pPr>
       <w:r>
         <w:rPr>
-          <w:rFonts w:ascii="Liberation Serif" w:hAnsi="Liberation Serif"/>
           <w:b/>
           <w:bCs/>
           <w:i w:val="false"/>
@@ -1797,7 +2176,6 @@
       </w:pPr>
       <w:r>
         <w:rPr>
-          <w:rFonts w:ascii="Liberation Serif" w:hAnsi="Liberation Serif"/>
           <w:b w:val="false"/>
           <w:bCs w:val="false"/>
           <w:i w:val="false"/>
@@ -1828,7 +2206,6 @@
       </w:pPr>
       <w:r>
         <w:rPr>
-          <w:rFonts w:ascii="Liberation Serif" w:hAnsi="Liberation Serif"/>
           <w:b w:val="false"/>
           <w:bCs w:val="false"/>
           <w:i w:val="false"/>
@@ -1859,7 +2236,6 @@
       </w:pPr>
       <w:r>
         <w:rPr>
-          <w:rFonts w:ascii="Liberation Serif" w:hAnsi="Liberation Serif"/>
           <w:b w:val="false"/>
           <w:bCs w:val="false"/>
           <w:i w:val="false"/>
@@ -1879,118 +2255,104 @@
         <w:pStyle w:val="Normal"/>
         <w:rPr>
           <w:i w:val="false"/>
-          <w:caps w:val="false"/>
-          <w:smallCaps w:val="false"/>
-          <w:spacing w:val="0"/>
-        </w:rPr>
-      </w:pPr>
-      <w:r>
-        <w:rPr>
-          <w:rFonts w:ascii="Liberation Serif" w:hAnsi="Liberation Serif"/>
-          <w:b w:val="false"/>
-          <w:bCs w:val="false"/>
+          <w:i w:val="false"/>
+          <w:caps w:val="false"/>
+          <w:smallCaps w:val="false"/>
+          <w:spacing w:val="0"/>
+        </w:rPr>
+      </w:pPr>
+      <w:r>
+        <w:rPr>
+          <w:i w:val="false"/>
+          <w:caps w:val="false"/>
+          <w:smallCaps w:val="false"/>
+          <w:spacing w:val="0"/>
+        </w:rPr>
+      </w:r>
+    </w:p>
+    <w:p>
+      <w:pPr>
+        <w:pStyle w:val="Normal"/>
+        <w:rPr>
+          <w:i w:val="false"/>
+          <w:i w:val="false"/>
+          <w:caps w:val="false"/>
+          <w:smallCaps w:val="false"/>
+          <w:spacing w:val="0"/>
+        </w:rPr>
+      </w:pPr>
+      <w:r>
+        <w:rPr>
+          <w:i w:val="false"/>
+          <w:caps w:val="false"/>
+          <w:smallCaps w:val="false"/>
+          <w:spacing w:val="0"/>
+        </w:rPr>
+      </w:r>
+    </w:p>
+    <w:p>
+      <w:pPr>
+        <w:pStyle w:val="Normal"/>
+        <w:rPr>
+          <w:i w:val="false"/>
+          <w:i w:val="false"/>
+          <w:caps w:val="false"/>
+          <w:smallCaps w:val="false"/>
+          <w:spacing w:val="0"/>
+        </w:rPr>
+      </w:pPr>
+      <w:r>
+        <w:rPr>
+          <w:i w:val="false"/>
+          <w:caps w:val="false"/>
+          <w:smallCaps w:val="false"/>
+          <w:spacing w:val="0"/>
+        </w:rPr>
+      </w:r>
+    </w:p>
+    <w:p>
+      <w:pPr>
+        <w:pStyle w:val="Normal"/>
+        <w:rPr/>
+      </w:pPr>
+      <w:r>
+        <w:rPr>
+          <w:b w:val="false"/>
+          <w:bCs w:val="false"/>
+          <w:i w:val="false"/>
+          <w:caps w:val="false"/>
+          <w:smallCaps w:val="false"/>
           <w:color w:val="000000"/>
+          <w:spacing w:val="0"/>
           <w:sz w:val="24"/>
           <w:szCs w:val="24"/>
           <w:u w:val="none"/>
         </w:rPr>
-      </w:r>
-    </w:p>
-    <w:p>
-      <w:pPr>
-        <w:pStyle w:val="Normal"/>
-        <w:rPr>
-          <w:i w:val="false"/>
-          <w:caps w:val="false"/>
-          <w:smallCaps w:val="false"/>
-          <w:spacing w:val="0"/>
-        </w:rPr>
-      </w:pPr>
-      <w:r>
-        <w:rPr>
-          <w:rFonts w:ascii="Liberation Serif" w:hAnsi="Liberation Serif"/>
-          <w:b w:val="false"/>
-          <w:bCs w:val="false"/>
+        <w:t xml:space="preserve">This paper mainly discussed Django and Flask, two popular web frameworks for web applications written in Python. ReactJS is a popular framework for Javascript, and it is what we will be using to connect our code to the web server. </w:t>
+      </w:r>
+      <w:r>
+        <w:rPr>
+          <w:b w:val="false"/>
+          <w:bCs w:val="false"/>
+          <w:i w:val="false"/>
+          <w:caps w:val="false"/>
+          <w:smallCaps w:val="false"/>
           <w:color w:val="000000"/>
+          <w:spacing w:val="0"/>
           <w:sz w:val="24"/>
           <w:szCs w:val="24"/>
           <w:u w:val="none"/>
         </w:rPr>
-      </w:r>
-    </w:p>
-    <w:p>
-      <w:pPr>
-        <w:pStyle w:val="Normal"/>
-        <w:rPr>
-          <w:i w:val="false"/>
-          <w:caps w:val="false"/>
-          <w:smallCaps w:val="false"/>
-          <w:spacing w:val="0"/>
-        </w:rPr>
-      </w:pPr>
-      <w:r>
-        <w:rPr>
-          <w:rFonts w:ascii="Liberation Serif" w:hAnsi="Liberation Serif"/>
-          <w:b w:val="false"/>
-          <w:bCs w:val="false"/>
-          <w:color w:val="000000"/>
-          <w:sz w:val="24"/>
-          <w:szCs w:val="24"/>
-          <w:u w:val="none"/>
-        </w:rPr>
-      </w:r>
-    </w:p>
-    <w:p>
-      <w:pPr>
-        <w:pStyle w:val="Normal"/>
-        <w:rPr>
-          <w:rFonts w:ascii="Liberation Serif" w:hAnsi="Liberation Serif"/>
-          <w:b w:val="false"/>
-          <w:b w:val="false"/>
-          <w:bCs w:val="false"/>
-          <w:color w:val="000000"/>
-          <w:sz w:val="24"/>
-          <w:szCs w:val="24"/>
-          <w:u w:val="none"/>
-        </w:rPr>
-      </w:pPr>
-      <w:r>
-        <w:rPr>
-          <w:rFonts w:ascii="Liberation Serif" w:hAnsi="Liberation Serif"/>
-          <w:b w:val="false"/>
-          <w:bCs w:val="false"/>
-          <w:i w:val="false"/>
-          <w:caps w:val="false"/>
-          <w:smallCaps w:val="false"/>
-          <w:color w:val="000000"/>
-          <w:spacing w:val="0"/>
-          <w:sz w:val="24"/>
-          <w:szCs w:val="24"/>
-          <w:u w:val="none"/>
-        </w:rPr>
-        <w:t>This paper mainly discussed Django and Flask, two popular web frameworks for web applications written in Python. ReactJS is a popular framework for Javascript, and it is what we will be using to connect our code to the web server.</w:t>
-      </w:r>
-    </w:p>
-    <w:p>
-      <w:pPr>
-        <w:pStyle w:val="Normal"/>
-        <w:rPr>
-          <w:i w:val="false"/>
-          <w:caps w:val="false"/>
-          <w:smallCaps w:val="false"/>
-          <w:spacing w:val="0"/>
-        </w:rPr>
-      </w:pPr>
-      <w:r>
-        <w:rPr>
-          <w:rFonts w:ascii="Liberation Serif" w:hAnsi="Liberation Serif"/>
-          <w:b w:val="false"/>
-          <w:bCs w:val="false"/>
-          <w:color w:val="000000"/>
-          <w:sz w:val="24"/>
-          <w:szCs w:val="24"/>
-          <w:u w:val="none"/>
-        </w:rPr>
+        <w:t>ReactJS, like Django, uses the Model View Controller design pattern.</w:t>
+      </w:r>
+    </w:p>
+    <w:p>
+      <w:pPr>
+        <w:pStyle w:val="Normal"/>
+        <w:rPr/>
+      </w:pPr>
+      <w:r>
+        <w:rPr/>
       </w:r>
     </w:p>
     <w:sectPr>
@@ -2000,6 +2362,7 @@
       <w:pgNumType w:fmt="decimal"/>
       <w:formProt w:val="false"/>
       <w:textDirection w:val="lrTb"/>
+      <w:docGrid w:type="default" w:linePitch="100" w:charSpace="0"/>
     </w:sectPr>
   </w:body>
 </w:document>
@@ -2012,15 +2375,12 @@
       <w:rPr>
         <w:rFonts w:ascii="Liberation Serif" w:hAnsi="Liberation Serif" w:eastAsia="Noto Sans CJK SC Regular" w:cs="Lohit Devanagari"/>
         <w:kern w:val="2"/>
-        <w:sz w:val="24"/>
         <w:szCs w:val="24"/>
         <w:lang w:val="en-US" w:eastAsia="zh-CN" w:bidi="hi-IN"/>
       </w:rPr>
     </w:rPrDefault>
     <w:pPrDefault>
-      <w:pPr>
-        <w:widowControl/>
-      </w:pPr>
+      <w:pPr/>
     </w:pPrDefault>
   </w:docDefaults>
   <w:style w:type="paragraph" w:styleId="Normal">
@@ -2028,6 +2388,8 @@
     <w:qFormat/>
     <w:pPr>
       <w:widowControl/>
+      <w:bidi w:val="0"/>
+      <w:jc w:val="left"/>
     </w:pPr>
     <w:rPr>
       <w:rFonts w:ascii="Liberation Serif" w:hAnsi="Liberation Serif" w:eastAsia="Noto Sans CJK SC Regular" w:cs="Lohit Devanagari"/>
@@ -2052,6 +2414,22 @@
       <w:color w:val="800000"/>
       <w:u w:val="single"/>
       <w:lang w:val="zxx" w:eastAsia="zxx" w:bidi="zxx"/>
+    </w:rPr>
+  </w:style>
+  <w:style w:type="character" w:styleId="ListLabel1">
+    <w:name w:val="ListLabel 1"/>
+    <w:qFormat/>
+    <w:rPr>
+      <w:b w:val="false"/>
+      <w:bCs w:val="false"/>
+      <w:u w:val="none"/>
+    </w:rPr>
+  </w:style>
+  <w:style w:type="character" w:styleId="ListLabel2">
+    <w:name w:val="ListLabel 2"/>
+    <w:qFormat/>
+    <w:rPr>
+      <w:u w:val="none"/>
     </w:rPr>
   </w:style>
   <w:style w:type="paragraph" w:styleId="Heading">
@@ -2125,5 +2503,12 @@
       <w:szCs w:val="20"/>
     </w:rPr>
   </w:style>
+  <w:style w:type="paragraph" w:styleId="FrameContents">
+    <w:name w:val="Frame Contents"/>
+    <w:basedOn w:val="Normal"/>
+    <w:qFormat/>
+    <w:pPr/>
+    <w:rPr/>
+  </w:style>
 </w:styles>
 </file>
</xml_diff>